<commit_message>
5 not even close fam
</commit_message>
<xml_diff>
--- a/report.docx
+++ b/report.docx
@@ -151,67 +151,20 @@
         </w:numPr>
       </w:pPr>
       <w:r>
-        <w:t>O(m) to step through the connected vertices to find an unvisited vertex. Note that (m &lt;= n-1) even for a complete graph</w:t>
-      </w:r>
-      <w:r>
-        <w:t xml:space="preserve"> where all but one element has been visited</w:t>
-      </w:r>
-      <w:r>
-        <w:t>, but is usually less than that.</w:t>
-      </w:r>
-    </w:p>
-    <w:p>
-      <w:r>
-        <w:t xml:space="preserve">So DFS is of O(nm +n), where m &lt;= </w:t>
-      </w:r>
-      <m:oMath>
-        <m:nary>
-          <m:naryPr>
-            <m:chr m:val="∑"/>
-            <m:limLoc m:val="undOvr"/>
-            <m:grow m:val="1"/>
-            <m:ctrlPr>
-              <w:rPr>
-                <w:rFonts w:ascii="Cambria Math" w:hAnsi="Cambria Math"/>
-                <w:i/>
-              </w:rPr>
-            </m:ctrlPr>
-          </m:naryPr>
-          <m:sub>
-            <m:r>
-              <w:rPr>
-                <w:rFonts w:ascii="Cambria Math" w:hAnsi="Cambria Math"/>
-              </w:rPr>
-              <m:t>n</m:t>
-            </m:r>
-          </m:sub>
-          <m:sup>
-            <m:r>
-              <w:rPr>
-                <w:rFonts w:ascii="Cambria Math" w:hAnsi="Cambria Math"/>
-              </w:rPr>
-              <m:t>i=1</m:t>
-            </m:r>
-          </m:sup>
-          <m:e>
-            <m:r>
-              <w:rPr>
-                <w:rFonts w:ascii="Cambria Math" w:hAnsi="Cambria Math"/>
-              </w:rPr>
-              <m:t>i</m:t>
-            </m:r>
-          </m:e>
-        </m:nary>
-      </m:oMath>
-      <w:r>
-        <w:rPr>
-          <w:rFonts w:eastAsiaTheme="minorEastAsia"/>
-        </w:rPr>
-        <w:t>, which is O(nm).</w:t>
+        <w:t>O(m) to step through the connected vertices to find an unvisited vertex</w:t>
+      </w:r>
+      <w:r>
+        <w:t>.</w:t>
+      </w:r>
+    </w:p>
+    <w:p>
+      <w:r>
+        <w:t>On inspection it appears that DFS is O(nm) however we know that each edge is only traversed once, so the complexity must be O(n + m), where n = number of vertices and m = number of edges.</w:t>
       </w:r>
       <w:bookmarkStart w:id="0" w:name="_GoBack"/>
       <w:bookmarkEnd w:id="0"/>
     </w:p>
+    <w:p/>
     <w:sectPr>
       <w:headerReference w:type="default" r:id="rId8"/>
       <w:footerReference w:type="default" r:id="rId9"/>
@@ -1225,7 +1178,7 @@
 </file>
 
 <file path=customXml/itemProps1.xml><?xml version="1.0" encoding="utf-8"?>
-<ds:datastoreItem xmlns:ds="http://schemas.openxmlformats.org/officeDocument/2006/customXml" ds:itemID="{E807B443-0DA0-49BE-91FA-4884AE12657A}">
+<ds:datastoreItem xmlns:ds="http://schemas.openxmlformats.org/officeDocument/2006/customXml" ds:itemID="{F2CD0C0B-2945-4E8D-B467-610C1AB20715}">
   <ds:schemaRefs>
     <ds:schemaRef ds:uri="http://schemas.openxmlformats.org/officeDocument/2006/bibliography"/>
   </ds:schemaRefs>

</xml_diff>

<commit_message>
Okay all works fine?
</commit_message>
<xml_diff>
--- a/report.docx
+++ b/report.docx
@@ -1,45 +1,26 @@
 
 <file path=word/document.xml><?xml version="1.0" encoding="utf-8"?>
-<w:document xmlns:wpc="http://schemas.microsoft.com/office/word/2010/wordprocessingCanvas" xmlns:cx="http://schemas.microsoft.com/office/drawing/2014/chartex" xmlns:cx1="http://schemas.microsoft.com/office/drawing/2015/9/8/chartex" xmlns:cx2="http://schemas.microsoft.com/office/drawing/2015/10/21/chartex" xmlns:mc="http://schemas.openxmlformats.org/markup-compatibility/2006" xmlns:o="urn:schemas-microsoft-com:office:office" xmlns:r="http://schemas.openxmlformats.org/officeDocument/2006/relationships" xmlns:m="http://schemas.openxmlformats.org/officeDocument/2006/math" xmlns:v="urn:schemas-microsoft-com:vml" xmlns:wp14="http://schemas.microsoft.com/office/word/2010/wordprocessingDrawing" xmlns:wp="http://schemas.openxmlformats.org/drawingml/2006/wordprocessingDrawing" xmlns:w10="urn:schemas-microsoft-com:office:word" xmlns:w="http://schemas.openxmlformats.org/wordprocessingml/2006/main" xmlns:w14="http://schemas.microsoft.com/office/word/2010/wordml" xmlns:w15="http://schemas.microsoft.com/office/word/2012/wordml" xmlns:w16se="http://schemas.microsoft.com/office/word/2015/wordml/symex" xmlns:wpg="http://schemas.microsoft.com/office/word/2010/wordprocessingGroup" xmlns:wpi="http://schemas.microsoft.com/office/word/2010/wordprocessingInk" xmlns:wne="http://schemas.microsoft.com/office/word/2006/wordml" xmlns:wps="http://schemas.microsoft.com/office/word/2010/wordprocessingShape" mc:Ignorable="w14 w15 w16se wp14">
+<w:document xmlns:o="urn:schemas-microsoft-com:office:office" xmlns:r="http://schemas.openxmlformats.org/officeDocument/2006/relationships" xmlns:v="urn:schemas-microsoft-com:vml" xmlns:w="http://schemas.openxmlformats.org/wordprocessingml/2006/main" xmlns:w10="urn:schemas-microsoft-com:office:word" xmlns:wp="http://schemas.openxmlformats.org/drawingml/2006/wordprocessingDrawing" xmlns:wps="http://schemas.microsoft.com/office/word/2010/wordprocessingShape" xmlns:wpg="http://schemas.microsoft.com/office/word/2010/wordprocessingGroup" xmlns:mc="http://schemas.openxmlformats.org/markup-compatibility/2006" xmlns:wp14="http://schemas.microsoft.com/office/word/2010/wordprocessingDrawing" xmlns:w14="http://schemas.microsoft.com/office/word/2010/wordml" mc:Ignorable="w14 wp14">
   <w:body>
     <w:p>
-      <w:r>
+      <w:pPr>
+        <w:pStyle w:val="Normal"/>
+        <w:rPr/>
+      </w:pPr>
+      <w:r>
+        <w:rPr/>
         <w:t xml:space="preserve">Part 6: </w:t>
       </w:r>
     </w:p>
     <w:p>
       <w:pPr>
+        <w:pStyle w:val="Normal"/>
         <w:ind w:firstLine="720"/>
-      </w:pPr>
-      <w:r>
-        <w:t>If the graph was represented as an adjacency matrix rather than an adjacency list, stepping through the list for a depth-first search would be a case of stepping though the rows of the matrix looking for the next un-visited vertex</w:t>
-      </w:r>
-      <w:r>
-        <w:t>, and adding it to the stack</w:t>
-      </w:r>
-      <w:r>
-        <w:t>.</w:t>
-      </w:r>
-      <w:r>
-        <w:t xml:space="preserve"> (In the recursive case the function is re-called with the start id of the unvisited vertex.)</w:t>
-      </w:r>
-      <w:r>
-        <w:t xml:space="preserve"> Algorithmically, this isn’t dissimilar, but on a code level, it </w:t>
-      </w:r>
-      <w:r>
-        <w:t>would probably</w:t>
-      </w:r>
-      <w:r>
-        <w:t xml:space="preserve"> mean dealing with less pointers, variables, and a less confusing storage structure, as you can simply iterate t</w:t>
-      </w:r>
-      <w:r>
-        <w:t>hrough the elements of each row, if the matrix structure was set up in such a simple manner. In the breadth-first case, each row would be iterated though once, and unvisited vertexes enqueued.</w:t>
-      </w:r>
-      <w:r>
-        <w:t xml:space="preserve"> While not as clever perhaps as the adjacency list, it is </w:t>
-      </w:r>
-      <w:r>
-        <w:t xml:space="preserve">conceptually simpler in my opinion, and has a neater code solution as you don’t need to keep track of the next edge </w:t>
+        <w:rPr/>
+      </w:pPr>
+      <w:r>
+        <w:rPr/>
+        <w:t xml:space="preserve">If the graph was represented as an adjacency matrix rather than an adjacency list, stepping through the list for a depth-first search would be a case of stepping though the rows of the matrix looking for the next un-visited vertex, and adding it to the stack. (In the recursive case the function is re-called with the start id of the unvisited vertex.) Algorithmically, this isn’t dissimilar, but on a code level, it would probably mean dealing with less pointers, variables, and a less confusing storage structure, as you can simply iterate through the elements of each row, if the matrix structure was set up in such a simple manner. In the breadth-first case, each row would be iterated though once, and unvisited vertexes enqueued. While not as clever perhaps as the adjacency list, it is conceptually simpler in my opinion, and has a neater code solution as you don’t need to keep track of the next edge </w:t>
       </w:r>
       <w:r>
         <w:rPr>
@@ -48,57 +29,109 @@
         <w:t>and</w:t>
       </w:r>
       <w:r>
+        <w:rPr/>
         <w:t xml:space="preserve"> its id, just where the counter is. In later parts, the values in the adjacency matrix could be weighted, allowing shortest path search to also be completed easily.</w:t>
       </w:r>
     </w:p>
-    <w:p/>
-    <w:p>
-      <w:r>
+    <w:p>
+      <w:pPr>
+        <w:pStyle w:val="Normal"/>
+        <w:rPr/>
+      </w:pPr>
+      <w:r>
+        <w:rPr/>
+      </w:r>
+    </w:p>
+    <w:p>
+      <w:pPr>
+        <w:pStyle w:val="Normal"/>
+        <w:rPr/>
+      </w:pPr>
+      <w:r>
+        <w:rPr/>
         <w:t>Part 7:</w:t>
       </w:r>
     </w:p>
     <w:p>
       <w:pPr>
+        <w:pStyle w:val="Normal"/>
         <w:ind w:firstLine="720"/>
-      </w:pPr>
-      <w:r>
+        <w:rPr/>
+      </w:pPr>
+      <w:r>
+        <w:rPr/>
         <w:t>My solution to part 3 is a slight modification on the depth-first search used in Part 1, with an addition of a cumulative weight counter and a test to see if the destination node has been reached.</w:t>
       </w:r>
     </w:p>
     <w:p>
-      <w:r>
-        <w:t>The algorithm for both parts 1 and 3 takes a note of all the visited nodes in a (0, 1) array, the length of the number of vertices.</w:t>
-      </w:r>
-      <w:r>
-        <w:t xml:space="preserve"> A stack is kept containing the vertices planned to be visited, the last vertex added to be the next visited. The source is pushed onto the stack, and the algorithm begins, popping the top element, effectively “visiting” it, and looks through each edge, pushing the next un-visited vertex onto the stack and “visiting” that, until all the vertices have been visited</w:t>
-      </w:r>
-      <w:r>
-        <w:t xml:space="preserve"> or the destination is reached</w:t>
-      </w:r>
-      <w:r>
-        <w:t xml:space="preserve">. </w:t>
-      </w:r>
-      <w:r>
-        <w:t>Complexity analysis can be found after the other part analyses.</w:t>
-      </w:r>
-    </w:p>
-    <w:p/>
-    <w:p>
-      <w:r>
+      <w:pPr>
+        <w:pStyle w:val="Normal"/>
+        <w:rPr/>
+      </w:pPr>
+      <w:r>
+        <w:rPr/>
+        <w:t>The algorithm for both parts 1 and 3 takes a note of all the visited nodes in a (0, 1) array, the length of the number of vertices. A stack is kept containing the vertices planned to be visited, the last vertex added to be the next visited. The source is pushed onto the stack, and the algorithm begins, popping the top element, effectively “visiting” it, and looks through each edge, pushing the next un-visited vertex onto the stack and “visiting” that, until all the vertices have been visited or the destination is reached. Complexity analysis can be found after the other part analyses.</w:t>
+      </w:r>
+    </w:p>
+    <w:p>
+      <w:pPr>
+        <w:pStyle w:val="Normal"/>
+        <w:rPr/>
+      </w:pPr>
+      <w:r>
+        <w:rPr/>
+      </w:r>
+    </w:p>
+    <w:p>
+      <w:pPr>
+        <w:pStyle w:val="Normal"/>
+        <w:rPr/>
+      </w:pPr>
+      <w:r>
+        <w:rPr/>
         <w:tab/>
-        <w:t>My solution to part 4 is</w:t>
-      </w:r>
-    </w:p>
-    <w:p/>
-    <w:p>
-      <w:r>
+        <w:t>My solution to part 4 is a recursive Depth-First Search approach, in that it keeps track of which vertexes are in the current path on a stack, then recursively calls itself on each unvisited connected edge (kept track of in an array) to the current vertex. Each time the destination is found, the algorithm pops the current node from the path, marks it as unvisited again, and runs the next edge down until all the connected edges have been tried. If the desination is not found, the path is ignored. Complexity Analysis can be found below.</w:t>
+      </w:r>
+    </w:p>
+    <w:p>
+      <w:pPr>
+        <w:pStyle w:val="Normal"/>
+        <w:rPr/>
+      </w:pPr>
+      <w:r>
+        <w:rPr/>
+      </w:r>
+    </w:p>
+    <w:p>
+      <w:pPr>
+        <w:pStyle w:val="Normal"/>
+        <w:rPr/>
+      </w:pPr>
+      <w:r>
+        <w:rPr/>
         <w:tab/>
         <w:t>My solution to part 5 is</w:t>
       </w:r>
     </w:p>
-    <w:p/>
-    <w:p>
-      <w:r>
+    <w:p>
+      <w:pPr>
+        <w:pStyle w:val="Normal"/>
+        <w:rPr/>
+      </w:pPr>
+      <w:r>
+        <w:rPr/>
+        <w:br/>
+        <w:t>Complexity Analysis: Note that O(1) costs are ignored due to them being numerous and mostky inconsequential.</w:t>
+        <w:br/>
+      </w:r>
+    </w:p>
+    <w:p>
+      <w:pPr>
+        <w:pStyle w:val="Normal"/>
+        <w:rPr/>
+      </w:pPr>
+      <w:r>
+        <w:rPr/>
         <w:t>Part 3 Complexity Analysis:</w:t>
       </w:r>
     </w:p>
@@ -109,8 +142,11 @@
           <w:ilvl w:val="0"/>
           <w:numId w:val="1"/>
         </w:numPr>
-      </w:pPr>
-      <w:r>
+        <w:spacing w:lineRule="auto" w:line="240"/>
+        <w:rPr/>
+      </w:pPr>
+      <w:r>
+        <w:rPr/>
         <w:t>O(n) to build a visited array.</w:t>
       </w:r>
     </w:p>
@@ -121,25 +157,12 @@
           <w:ilvl w:val="0"/>
           <w:numId w:val="1"/>
         </w:numPr>
-      </w:pPr>
-      <w:r>
-        <w:t>O(1) to initialise the algorithm.</w:t>
-      </w:r>
-    </w:p>
-    <w:p>
-      <w:pPr>
-        <w:pStyle w:val="ListParagraph"/>
-        <w:numPr>
-          <w:ilvl w:val="0"/>
-          <w:numId w:val="1"/>
-        </w:numPr>
-      </w:pPr>
-      <w:r>
+        <w:rPr/>
+      </w:pPr>
+      <w:r>
+        <w:rPr/>
         <w:t>O(n) maximum to visit each vertex.</w:t>
-      </w:r>
-      <w:r>
         <w:br/>
-        <w:t>Arbitrary O(1) variable updates are herein ignored as they’re inconsequential yet numerous.</w:t>
       </w:r>
     </w:p>
     <w:p>
@@ -147,71 +170,127 @@
         <w:pStyle w:val="ListParagraph"/>
         <w:numPr>
           <w:ilvl w:val="1"/>
-          <w:numId w:val="1"/>
+          <w:numId w:val="3"/>
         </w:numPr>
-      </w:pPr>
-      <w:r>
-        <w:t>O(m) to step through the connected vertices to find an unvisited vertex</w:t>
-      </w:r>
-      <w:r>
-        <w:t>.</w:t>
-      </w:r>
-    </w:p>
-    <w:p>
-      <w:r>
-        <w:t>On inspection it appears that DFS is O(nm) however we know that each edge is only traversed once, so the complexity must be O(n + m), where n = number of vertices and m = number of edges.</w:t>
-      </w:r>
+        <w:rPr/>
+      </w:pPr>
+      <w:r>
+        <w:rPr/>
+        <w:t>O(m) to step through the connected vertices to find an unvisited vertex.</w:t>
+      </w:r>
+    </w:p>
+    <w:p>
+      <w:pPr>
+        <w:pStyle w:val="Normal"/>
+        <w:rPr/>
+      </w:pPr>
       <w:bookmarkStart w:id="0" w:name="_GoBack"/>
       <w:bookmarkEnd w:id="0"/>
-    </w:p>
-    <w:p/>
+      <w:r>
+        <w:rPr/>
+        <w:t>On inspection it appears that DFS is O(nm) however we know that each edge is only traversed once, so the complexity must be O(n + m), where n = number of vertices and m = number of edges.</w:t>
+      </w:r>
+    </w:p>
+    <w:p>
+      <w:pPr>
+        <w:pStyle w:val="Normal"/>
+        <w:rPr/>
+      </w:pPr>
+      <w:r>
+        <w:rPr/>
+      </w:r>
+    </w:p>
+    <w:p>
+      <w:pPr>
+        <w:pStyle w:val="Normal"/>
+        <w:rPr/>
+      </w:pPr>
+      <w:r>
+        <w:rPr/>
+        <w:t>Part 4 Complexity Analysis:</w:t>
+      </w:r>
+    </w:p>
+    <w:p>
+      <w:pPr>
+        <w:pStyle w:val="Normal"/>
+        <w:numPr>
+          <w:ilvl w:val="0"/>
+          <w:numId w:val="2"/>
+        </w:numPr>
+        <w:spacing w:lineRule="auto" w:line="240"/>
+        <w:rPr/>
+      </w:pPr>
+      <w:r>
+        <w:rPr/>
+        <w:t>O(n) to build visited array</w:t>
+      </w:r>
+    </w:p>
+    <w:p>
+      <w:pPr>
+        <w:pStyle w:val="Normal"/>
+        <w:numPr>
+          <w:ilvl w:val="0"/>
+          <w:numId w:val="2"/>
+        </w:numPr>
+        <w:spacing w:lineRule="auto" w:line="240"/>
+        <w:rPr/>
+      </w:pPr>
+      <w:r>
+        <w:rPr/>
+        <w:t>O(n!) to permute all paths</w:t>
+      </w:r>
+    </w:p>
+    <w:p>
+      <w:pPr>
+        <w:pStyle w:val="Normal"/>
+        <w:numPr>
+          <w:ilvl w:val="0"/>
+          <w:numId w:val="2"/>
+        </w:numPr>
+        <w:spacing w:lineRule="auto" w:line="240"/>
+        <w:rPr/>
+      </w:pPr>
+      <w:r>
+        <w:rPr/>
+        <w:t>O(m) to print all elements in a path, where m is the number of elements in the stack.</w:t>
+      </w:r>
+    </w:p>
+    <w:p>
+      <w:pPr>
+        <w:pStyle w:val="Normal"/>
+        <w:spacing w:lineRule="auto" w:line="240" w:before="0" w:after="160"/>
+        <w:rPr/>
+      </w:pPr>
+      <w:r>
+        <w:rPr/>
+        <w:t>By inspection we know that generating all paths for n nodes must be O(n!) as there are n! possible paths. Generating all paths is a non-polynomial problem, and as such, is not a useful solution to real-world problems.</w:t>
+      </w:r>
+    </w:p>
     <w:sectPr>
-      <w:headerReference w:type="default" r:id="rId8"/>
-      <w:footerReference w:type="default" r:id="rId9"/>
+      <w:headerReference w:type="default" r:id="rId2"/>
+      <w:footerReference w:type="default" r:id="rId3"/>
+      <w:type w:val="nextPage"/>
       <w:pgSz w:w="11906" w:h="16838"/>
-      <w:pgMar w:top="1440" w:right="1440" w:bottom="1440" w:left="1440" w:header="708" w:footer="708" w:gutter="0"/>
-      <w:cols w:space="708"/>
-      <w:docGrid w:linePitch="360"/>
+      <w:pgMar w:left="1440" w:right="1440" w:header="708" w:top="1440" w:footer="708" w:bottom="1440" w:gutter="0"/>
+      <w:pgNumType w:fmt="decimal"/>
+      <w:formProt w:val="false"/>
+      <w:textDirection w:val="lrTb"/>
+      <w:docGrid w:type="default" w:linePitch="360" w:charSpace="4294965247"/>
     </w:sectPr>
   </w:body>
 </w:document>
 </file>
 
-<file path=word/endnotes.xml><?xml version="1.0" encoding="utf-8"?>
-<w:endnotes xmlns:wpc="http://schemas.microsoft.com/office/word/2010/wordprocessingCanvas" xmlns:cx="http://schemas.microsoft.com/office/drawing/2014/chartex" xmlns:cx1="http://schemas.microsoft.com/office/drawing/2015/9/8/chartex" xmlns:cx2="http://schemas.microsoft.com/office/drawing/2015/10/21/chartex" xmlns:mc="http://schemas.openxmlformats.org/markup-compatibility/2006" xmlns:o="urn:schemas-microsoft-com:office:office" xmlns:r="http://schemas.openxmlformats.org/officeDocument/2006/relationships" xmlns:m="http://schemas.openxmlformats.org/officeDocument/2006/math" xmlns:v="urn:schemas-microsoft-com:vml" xmlns:wp14="http://schemas.microsoft.com/office/word/2010/wordprocessingDrawing" xmlns:wp="http://schemas.openxmlformats.org/drawingml/2006/wordprocessingDrawing" xmlns:w10="urn:schemas-microsoft-com:office:word" xmlns:w="http://schemas.openxmlformats.org/wordprocessingml/2006/main" xmlns:w14="http://schemas.microsoft.com/office/word/2010/wordml" xmlns:w15="http://schemas.microsoft.com/office/word/2012/wordml" xmlns:w16se="http://schemas.microsoft.com/office/word/2015/wordml/symex" xmlns:wpg="http://schemas.microsoft.com/office/word/2010/wordprocessingGroup" xmlns:wpi="http://schemas.microsoft.com/office/word/2010/wordprocessingInk" xmlns:wne="http://schemas.microsoft.com/office/word/2006/wordml" xmlns:wps="http://schemas.microsoft.com/office/word/2010/wordprocessingShape" mc:Ignorable="w14 w15 w16se wp14">
-  <w:endnote w:type="separator" w:id="-1">
-    <w:p>
-      <w:pPr>
-        <w:spacing w:after="0" w:line="240" w:lineRule="auto"/>
-      </w:pPr>
-      <w:r>
-        <w:separator/>
-      </w:r>
-    </w:p>
-  </w:endnote>
-  <w:endnote w:type="continuationSeparator" w:id="0">
-    <w:p>
-      <w:pPr>
-        <w:spacing w:after="0" w:line="240" w:lineRule="auto"/>
-      </w:pPr>
-      <w:r>
-        <w:continuationSeparator/>
-      </w:r>
-    </w:p>
-  </w:endnote>
-</w:endnotes>
-</file>
-
 <file path=word/footer1.xml><?xml version="1.0" encoding="utf-8"?>
-<w:ftr xmlns:wpc="http://schemas.microsoft.com/office/word/2010/wordprocessingCanvas" xmlns:cx="http://schemas.microsoft.com/office/drawing/2014/chartex" xmlns:cx1="http://schemas.microsoft.com/office/drawing/2015/9/8/chartex" xmlns:cx2="http://schemas.microsoft.com/office/drawing/2015/10/21/chartex" xmlns:mc="http://schemas.openxmlformats.org/markup-compatibility/2006" xmlns:o="urn:schemas-microsoft-com:office:office" xmlns:r="http://schemas.openxmlformats.org/officeDocument/2006/relationships" xmlns:m="http://schemas.openxmlformats.org/officeDocument/2006/math" xmlns:v="urn:schemas-microsoft-com:vml" xmlns:wp14="http://schemas.microsoft.com/office/word/2010/wordprocessingDrawing" xmlns:wp="http://schemas.openxmlformats.org/drawingml/2006/wordprocessingDrawing" xmlns:w10="urn:schemas-microsoft-com:office:word" xmlns:w="http://schemas.openxmlformats.org/wordprocessingml/2006/main" xmlns:w14="http://schemas.microsoft.com/office/word/2010/wordml" xmlns:w15="http://schemas.microsoft.com/office/word/2012/wordml" xmlns:w16se="http://schemas.microsoft.com/office/word/2015/wordml/symex" xmlns:wpg="http://schemas.microsoft.com/office/word/2010/wordprocessingGroup" xmlns:wpi="http://schemas.microsoft.com/office/word/2010/wordprocessingInk" xmlns:wne="http://schemas.microsoft.com/office/word/2006/wordml" xmlns:wps="http://schemas.microsoft.com/office/word/2010/wordprocessingShape" mc:Ignorable="w14 w15 w16se wp14">
+<w:ftr xmlns:o="urn:schemas-microsoft-com:office:office" xmlns:r="http://schemas.openxmlformats.org/officeDocument/2006/relationships" xmlns:v="urn:schemas-microsoft-com:vml" xmlns:w="http://schemas.openxmlformats.org/wordprocessingml/2006/main" xmlns:w10="urn:schemas-microsoft-com:office:word" xmlns:wp="http://schemas.openxmlformats.org/drawingml/2006/wordprocessingDrawing" xmlns:wps="http://schemas.microsoft.com/office/word/2010/wordprocessingShape" xmlns:wpg="http://schemas.microsoft.com/office/word/2010/wordprocessingGroup" xmlns:mc="http://schemas.openxmlformats.org/markup-compatibility/2006" xmlns:wp14="http://schemas.microsoft.com/office/word/2010/wordprocessingDrawing" xmlns:w14="http://schemas.microsoft.com/office/word/2010/wordml" mc:Ignorable="w14 wp14">
   <w:p>
     <w:pPr>
       <w:pStyle w:val="Footer"/>
+      <w:rPr/>
     </w:pPr>
     <w:r>
+      <w:rPr/>
       <w:tab/>
-    </w:r>
-    <w:r>
       <w:tab/>
       <w:t>DoA Report Ass1</w:t>
     </w:r>
@@ -219,44 +298,17 @@
 </w:ftr>
 </file>
 
-<file path=word/footnotes.xml><?xml version="1.0" encoding="utf-8"?>
-<w:footnotes xmlns:wpc="http://schemas.microsoft.com/office/word/2010/wordprocessingCanvas" xmlns:cx="http://schemas.microsoft.com/office/drawing/2014/chartex" xmlns:cx1="http://schemas.microsoft.com/office/drawing/2015/9/8/chartex" xmlns:cx2="http://schemas.microsoft.com/office/drawing/2015/10/21/chartex" xmlns:mc="http://schemas.openxmlformats.org/markup-compatibility/2006" xmlns:o="urn:schemas-microsoft-com:office:office" xmlns:r="http://schemas.openxmlformats.org/officeDocument/2006/relationships" xmlns:m="http://schemas.openxmlformats.org/officeDocument/2006/math" xmlns:v="urn:schemas-microsoft-com:vml" xmlns:wp14="http://schemas.microsoft.com/office/word/2010/wordprocessingDrawing" xmlns:wp="http://schemas.openxmlformats.org/drawingml/2006/wordprocessingDrawing" xmlns:w10="urn:schemas-microsoft-com:office:word" xmlns:w="http://schemas.openxmlformats.org/wordprocessingml/2006/main" xmlns:w14="http://schemas.microsoft.com/office/word/2010/wordml" xmlns:w15="http://schemas.microsoft.com/office/word/2012/wordml" xmlns:w16se="http://schemas.microsoft.com/office/word/2015/wordml/symex" xmlns:wpg="http://schemas.microsoft.com/office/word/2010/wordprocessingGroup" xmlns:wpi="http://schemas.microsoft.com/office/word/2010/wordprocessingInk" xmlns:wne="http://schemas.microsoft.com/office/word/2006/wordml" xmlns:wps="http://schemas.microsoft.com/office/word/2010/wordprocessingShape" mc:Ignorable="w14 w15 w16se wp14">
-  <w:footnote w:type="separator" w:id="-1">
-    <w:p>
-      <w:pPr>
-        <w:spacing w:after="0" w:line="240" w:lineRule="auto"/>
-      </w:pPr>
-      <w:r>
-        <w:separator/>
-      </w:r>
-    </w:p>
-  </w:footnote>
-  <w:footnote w:type="continuationSeparator" w:id="0">
-    <w:p>
-      <w:pPr>
-        <w:spacing w:after="0" w:line="240" w:lineRule="auto"/>
-      </w:pPr>
-      <w:r>
-        <w:continuationSeparator/>
-      </w:r>
-    </w:p>
-  </w:footnote>
-</w:footnotes>
-</file>
-
 <file path=word/header1.xml><?xml version="1.0" encoding="utf-8"?>
-<w:hdr xmlns:wpc="http://schemas.microsoft.com/office/word/2010/wordprocessingCanvas" xmlns:cx="http://schemas.microsoft.com/office/drawing/2014/chartex" xmlns:cx1="http://schemas.microsoft.com/office/drawing/2015/9/8/chartex" xmlns:cx2="http://schemas.microsoft.com/office/drawing/2015/10/21/chartex" xmlns:mc="http://schemas.openxmlformats.org/markup-compatibility/2006" xmlns:o="urn:schemas-microsoft-com:office:office" xmlns:r="http://schemas.openxmlformats.org/officeDocument/2006/relationships" xmlns:m="http://schemas.openxmlformats.org/officeDocument/2006/math" xmlns:v="urn:schemas-microsoft-com:vml" xmlns:wp14="http://schemas.microsoft.com/office/word/2010/wordprocessingDrawing" xmlns:wp="http://schemas.openxmlformats.org/drawingml/2006/wordprocessingDrawing" xmlns:w10="urn:schemas-microsoft-com:office:word" xmlns:w="http://schemas.openxmlformats.org/wordprocessingml/2006/main" xmlns:w14="http://schemas.microsoft.com/office/word/2010/wordml" xmlns:w15="http://schemas.microsoft.com/office/word/2012/wordml" xmlns:w16se="http://schemas.microsoft.com/office/word/2015/wordml/symex" xmlns:wpg="http://schemas.microsoft.com/office/word/2010/wordprocessingGroup" xmlns:wpi="http://schemas.microsoft.com/office/word/2010/wordprocessingInk" xmlns:wne="http://schemas.microsoft.com/office/word/2006/wordml" xmlns:wps="http://schemas.microsoft.com/office/word/2010/wordprocessingShape" mc:Ignorable="w14 w15 w16se wp14">
+<w:hdr xmlns:o="urn:schemas-microsoft-com:office:office" xmlns:r="http://schemas.openxmlformats.org/officeDocument/2006/relationships" xmlns:v="urn:schemas-microsoft-com:vml" xmlns:w="http://schemas.openxmlformats.org/wordprocessingml/2006/main" xmlns:w10="urn:schemas-microsoft-com:office:word" xmlns:wp="http://schemas.openxmlformats.org/drawingml/2006/wordprocessingDrawing" xmlns:wps="http://schemas.microsoft.com/office/word/2010/wordprocessingShape" xmlns:wpg="http://schemas.microsoft.com/office/word/2010/wordprocessingGroup" xmlns:mc="http://schemas.openxmlformats.org/markup-compatibility/2006" xmlns:wp14="http://schemas.microsoft.com/office/word/2010/wordprocessingDrawing" xmlns:w14="http://schemas.microsoft.com/office/word/2010/wordml" mc:Ignorable="w14 wp14">
   <w:p>
     <w:pPr>
       <w:pStyle w:val="Footer"/>
+      <w:rPr/>
     </w:pPr>
     <w:r>
+      <w:rPr/>
       <w:t>Luke Hedt</w:t>
-    </w:r>
-    <w:r>
       <w:tab/>
-    </w:r>
-    <w:r>
       <w:tab/>
       <w:t>30/3/2017</w:t>
     </w:r>
@@ -264,14 +316,12 @@
   <w:p>
     <w:pPr>
       <w:pStyle w:val="Header"/>
+      <w:rPr/>
     </w:pPr>
     <w:r>
+      <w:rPr/>
       <w:t>ID: 832153</w:t>
-    </w:r>
-    <w:r>
       <w:tab/>
-    </w:r>
-    <w:r>
       <w:tab/>
     </w:r>
   </w:p>
@@ -279,153 +329,544 @@
 </file>
 
 <file path=word/numbering.xml><?xml version="1.0" encoding="utf-8"?>
-<w:numbering xmlns:wpc="http://schemas.microsoft.com/office/word/2010/wordprocessingCanvas" xmlns:cx="http://schemas.microsoft.com/office/drawing/2014/chartex" xmlns:cx1="http://schemas.microsoft.com/office/drawing/2015/9/8/chartex" xmlns:cx2="http://schemas.microsoft.com/office/drawing/2015/10/21/chartex" xmlns:mc="http://schemas.openxmlformats.org/markup-compatibility/2006" xmlns:o="urn:schemas-microsoft-com:office:office" xmlns:r="http://schemas.openxmlformats.org/officeDocument/2006/relationships" xmlns:m="http://schemas.openxmlformats.org/officeDocument/2006/math" xmlns:v="urn:schemas-microsoft-com:vml" xmlns:wp14="http://schemas.microsoft.com/office/word/2010/wordprocessingDrawing" xmlns:wp="http://schemas.openxmlformats.org/drawingml/2006/wordprocessingDrawing" xmlns:w10="urn:schemas-microsoft-com:office:word" xmlns:w="http://schemas.openxmlformats.org/wordprocessingml/2006/main" xmlns:w14="http://schemas.microsoft.com/office/word/2010/wordml" xmlns:w15="http://schemas.microsoft.com/office/word/2012/wordml" xmlns:w16se="http://schemas.microsoft.com/office/word/2015/wordml/symex" xmlns:wpg="http://schemas.microsoft.com/office/word/2010/wordprocessingGroup" xmlns:wpi="http://schemas.microsoft.com/office/word/2010/wordprocessingInk" xmlns:wne="http://schemas.microsoft.com/office/word/2006/wordml" xmlns:wps="http://schemas.microsoft.com/office/word/2010/wordprocessingShape" mc:Ignorable="w14 w15 w16se wp14">
-  <w:abstractNum w:abstractNumId="0" w15:restartNumberingAfterBreak="0">
-    <w:nsid w:val="374D4A81"/>
-    <w:multiLevelType w:val="hybridMultilevel"/>
-    <w:tmpl w:val="FA16A9E2"/>
-    <w:lvl w:ilvl="0" w:tplc="1DF81C2A">
+<w:numbering xmlns:w="http://schemas.openxmlformats.org/wordprocessingml/2006/main" xmlns:o="urn:schemas-microsoft-com:office:office" xmlns:r="http://schemas.openxmlformats.org/officeDocument/2006/relationships" xmlns:v="urn:schemas-microsoft-com:vml">
+  <w:abstractNum w:abstractNumId="1">
+    <w:lvl w:ilvl="0">
       <w:numFmt w:val="bullet"/>
-      <w:lvlText w:val="-"/>
+      <w:lvlText w:val=""/>
       <w:lvlJc w:val="left"/>
       <w:pPr>
         <w:ind w:left="1080" w:hanging="360"/>
       </w:pPr>
       <w:rPr>
-        <w:rFonts w:ascii="Calibri" w:eastAsiaTheme="minorHAnsi" w:hAnsi="Calibri" w:cs="Calibri" w:hint="default"/>
-      </w:rPr>
-    </w:lvl>
-    <w:lvl w:ilvl="1" w:tplc="0C090003">
+        <w:rFonts w:ascii="Symbol" w:hAnsi="Symbol" w:cs="Symbol" w:hint="default"/>
+        <w:rFonts w:cs="Symbol"/>
+      </w:rPr>
+    </w:lvl>
+    <w:lvl w:ilvl="1">
+      <w:start w:val="1"/>
+      <w:numFmt w:val="bullet"/>
+      <w:lvlText w:val=""/>
+      <w:lvlJc w:val="left"/>
+      <w:pPr>
+        <w:ind w:left="1800" w:hanging="360"/>
+      </w:pPr>
+      <w:rPr>
+        <w:rFonts w:ascii="Symbol" w:hAnsi="Symbol" w:cs="Symbol" w:hint="default"/>
+        <w:rFonts w:cs="Symbol"/>
+      </w:rPr>
+    </w:lvl>
+    <w:lvl w:ilvl="2">
+      <w:start w:val="1"/>
+      <w:numFmt w:val="bullet"/>
+      <w:lvlText w:val=""/>
+      <w:lvlJc w:val="left"/>
+      <w:pPr>
+        <w:ind w:left="2520" w:hanging="360"/>
+      </w:pPr>
+      <w:rPr>
+        <w:rFonts w:ascii="Wingdings" w:hAnsi="Wingdings" w:cs="Wingdings" w:hint="default"/>
+        <w:rFonts w:cs="Wingdings"/>
+      </w:rPr>
+    </w:lvl>
+    <w:lvl w:ilvl="3">
+      <w:start w:val="1"/>
+      <w:numFmt w:val="bullet"/>
+      <w:lvlText w:val=""/>
+      <w:lvlJc w:val="left"/>
+      <w:pPr>
+        <w:ind w:left="3240" w:hanging="360"/>
+      </w:pPr>
+      <w:rPr>
+        <w:rFonts w:ascii="Symbol" w:hAnsi="Symbol" w:cs="Symbol" w:hint="default"/>
+        <w:rFonts w:cs="Symbol"/>
+      </w:rPr>
+    </w:lvl>
+    <w:lvl w:ilvl="4">
       <w:start w:val="1"/>
       <w:numFmt w:val="bullet"/>
       <w:lvlText w:val="o"/>
       <w:lvlJc w:val="left"/>
       <w:pPr>
-        <w:ind w:left="1800" w:hanging="360"/>
+        <w:ind w:left="3960" w:hanging="360"/>
       </w:pPr>
       <w:rPr>
         <w:rFonts w:ascii="Courier New" w:hAnsi="Courier New" w:cs="Courier New" w:hint="default"/>
-      </w:rPr>
-    </w:lvl>
-    <w:lvl w:ilvl="2" w:tplc="0C090005" w:tentative="1">
+        <w:rFonts w:cs="Courier New"/>
+      </w:rPr>
+    </w:lvl>
+    <w:lvl w:ilvl="5">
       <w:start w:val="1"/>
       <w:numFmt w:val="bullet"/>
       <w:lvlText w:val=""/>
       <w:lvlJc w:val="left"/>
       <w:pPr>
-        <w:ind w:left="2520" w:hanging="360"/>
-      </w:pPr>
-      <w:rPr>
-        <w:rFonts w:ascii="Wingdings" w:hAnsi="Wingdings" w:hint="default"/>
-      </w:rPr>
-    </w:lvl>
-    <w:lvl w:ilvl="3" w:tplc="0C090001" w:tentative="1">
+        <w:ind w:left="4680" w:hanging="360"/>
+      </w:pPr>
+      <w:rPr>
+        <w:rFonts w:ascii="Wingdings" w:hAnsi="Wingdings" w:cs="Wingdings" w:hint="default"/>
+        <w:rFonts w:cs="Wingdings"/>
+      </w:rPr>
+    </w:lvl>
+    <w:lvl w:ilvl="6">
       <w:start w:val="1"/>
       <w:numFmt w:val="bullet"/>
       <w:lvlText w:val=""/>
       <w:lvlJc w:val="left"/>
       <w:pPr>
-        <w:ind w:left="3240" w:hanging="360"/>
-      </w:pPr>
-      <w:rPr>
-        <w:rFonts w:ascii="Symbol" w:hAnsi="Symbol" w:hint="default"/>
-      </w:rPr>
-    </w:lvl>
-    <w:lvl w:ilvl="4" w:tplc="0C090003" w:tentative="1">
+        <w:ind w:left="5400" w:hanging="360"/>
+      </w:pPr>
+      <w:rPr>
+        <w:rFonts w:ascii="Symbol" w:hAnsi="Symbol" w:cs="Symbol" w:hint="default"/>
+        <w:rFonts w:cs="Symbol"/>
+      </w:rPr>
+    </w:lvl>
+    <w:lvl w:ilvl="7">
       <w:start w:val="1"/>
       <w:numFmt w:val="bullet"/>
       <w:lvlText w:val="o"/>
       <w:lvlJc w:val="left"/>
       <w:pPr>
-        <w:ind w:left="3960" w:hanging="360"/>
+        <w:ind w:left="6120" w:hanging="360"/>
       </w:pPr>
       <w:rPr>
         <w:rFonts w:ascii="Courier New" w:hAnsi="Courier New" w:cs="Courier New" w:hint="default"/>
-      </w:rPr>
-    </w:lvl>
-    <w:lvl w:ilvl="5" w:tplc="0C090005" w:tentative="1">
+        <w:rFonts w:cs="Courier New"/>
+      </w:rPr>
+    </w:lvl>
+    <w:lvl w:ilvl="8">
       <w:start w:val="1"/>
       <w:numFmt w:val="bullet"/>
       <w:lvlText w:val=""/>
       <w:lvlJc w:val="left"/>
       <w:pPr>
-        <w:ind w:left="4680" w:hanging="360"/>
-      </w:pPr>
-      <w:rPr>
-        <w:rFonts w:ascii="Wingdings" w:hAnsi="Wingdings" w:hint="default"/>
-      </w:rPr>
-    </w:lvl>
-    <w:lvl w:ilvl="6" w:tplc="0C090001" w:tentative="1">
+        <w:ind w:left="6840" w:hanging="360"/>
+      </w:pPr>
+      <w:rPr>
+        <w:rFonts w:ascii="Wingdings" w:hAnsi="Wingdings" w:cs="Wingdings" w:hint="default"/>
+        <w:rFonts w:cs="Wingdings"/>
+      </w:rPr>
+    </w:lvl>
+  </w:abstractNum>
+  <w:abstractNum w:abstractNumId="2">
+    <w:lvl w:ilvl="0">
       <w:start w:val="1"/>
       <w:numFmt w:val="bullet"/>
       <w:lvlText w:val=""/>
       <w:lvlJc w:val="left"/>
       <w:pPr>
-        <w:ind w:left="5400" w:hanging="360"/>
-      </w:pPr>
-      <w:rPr>
-        <w:rFonts w:ascii="Symbol" w:hAnsi="Symbol" w:hint="default"/>
-      </w:rPr>
-    </w:lvl>
-    <w:lvl w:ilvl="7" w:tplc="0C090003" w:tentative="1">
+        <w:tabs>
+          <w:tab w:val="num" w:pos="1080"/>
+        </w:tabs>
+        <w:ind w:left="1080" w:hanging="360"/>
+      </w:pPr>
+      <w:rPr>
+        <w:rFonts w:ascii="Symbol" w:hAnsi="Symbol" w:cs="Symbol" w:hint="default"/>
+        <w:rFonts w:cs="OpenSymbol"/>
+      </w:rPr>
+    </w:lvl>
+    <w:lvl w:ilvl="1">
       <w:start w:val="1"/>
       <w:numFmt w:val="bullet"/>
-      <w:lvlText w:val="o"/>
-      <w:lvlJc w:val="left"/>
-      <w:pPr>
-        <w:ind w:left="6120" w:hanging="360"/>
-      </w:pPr>
-      <w:rPr>
-        <w:rFonts w:ascii="Courier New" w:hAnsi="Courier New" w:cs="Courier New" w:hint="default"/>
-      </w:rPr>
-    </w:lvl>
-    <w:lvl w:ilvl="8" w:tplc="0C090005" w:tentative="1">
+      <w:lvlText w:val="◦"/>
+      <w:lvlJc w:val="left"/>
+      <w:pPr>
+        <w:tabs>
+          <w:tab w:val="num" w:pos="1440"/>
+        </w:tabs>
+        <w:ind w:left="1440" w:hanging="360"/>
+      </w:pPr>
+      <w:rPr>
+        <w:rFonts w:ascii="OpenSymbol" w:hAnsi="OpenSymbol" w:cs="OpenSymbol" w:hint="default"/>
+        <w:rFonts w:cs="OpenSymbol"/>
+      </w:rPr>
+    </w:lvl>
+    <w:lvl w:ilvl="2">
       <w:start w:val="1"/>
       <w:numFmt w:val="bullet"/>
-      <w:lvlText w:val=""/>
-      <w:lvlJc w:val="left"/>
-      <w:pPr>
-        <w:ind w:left="6840" w:hanging="360"/>
-      </w:pPr>
-      <w:rPr>
-        <w:rFonts w:ascii="Wingdings" w:hAnsi="Wingdings" w:hint="default"/>
-      </w:rPr>
+      <w:lvlText w:val="▪"/>
+      <w:lvlJc w:val="left"/>
+      <w:pPr>
+        <w:tabs>
+          <w:tab w:val="num" w:pos="1800"/>
+        </w:tabs>
+        <w:ind w:left="1800" w:hanging="360"/>
+      </w:pPr>
+      <w:rPr>
+        <w:rFonts w:ascii="OpenSymbol" w:hAnsi="OpenSymbol" w:cs="OpenSymbol" w:hint="default"/>
+        <w:rFonts w:cs="OpenSymbol"/>
+      </w:rPr>
+    </w:lvl>
+    <w:lvl w:ilvl="3">
+      <w:start w:val="1"/>
+      <w:numFmt w:val="bullet"/>
+      <w:lvlText w:val=""/>
+      <w:lvlJc w:val="left"/>
+      <w:pPr>
+        <w:tabs>
+          <w:tab w:val="num" w:pos="2160"/>
+        </w:tabs>
+        <w:ind w:left="2160" w:hanging="360"/>
+      </w:pPr>
+      <w:rPr>
+        <w:rFonts w:ascii="Symbol" w:hAnsi="Symbol" w:cs="Symbol" w:hint="default"/>
+        <w:rFonts w:cs="OpenSymbol"/>
+      </w:rPr>
+    </w:lvl>
+    <w:lvl w:ilvl="4">
+      <w:start w:val="1"/>
+      <w:numFmt w:val="bullet"/>
+      <w:lvlText w:val="◦"/>
+      <w:lvlJc w:val="left"/>
+      <w:pPr>
+        <w:tabs>
+          <w:tab w:val="num" w:pos="2520"/>
+        </w:tabs>
+        <w:ind w:left="2520" w:hanging="360"/>
+      </w:pPr>
+      <w:rPr>
+        <w:rFonts w:ascii="OpenSymbol" w:hAnsi="OpenSymbol" w:cs="OpenSymbol" w:hint="default"/>
+        <w:rFonts w:cs="OpenSymbol"/>
+      </w:rPr>
+    </w:lvl>
+    <w:lvl w:ilvl="5">
+      <w:start w:val="1"/>
+      <w:numFmt w:val="bullet"/>
+      <w:lvlText w:val="▪"/>
+      <w:lvlJc w:val="left"/>
+      <w:pPr>
+        <w:tabs>
+          <w:tab w:val="num" w:pos="2880"/>
+        </w:tabs>
+        <w:ind w:left="2880" w:hanging="360"/>
+      </w:pPr>
+      <w:rPr>
+        <w:rFonts w:ascii="OpenSymbol" w:hAnsi="OpenSymbol" w:cs="OpenSymbol" w:hint="default"/>
+        <w:rFonts w:cs="OpenSymbol"/>
+      </w:rPr>
+    </w:lvl>
+    <w:lvl w:ilvl="6">
+      <w:start w:val="1"/>
+      <w:numFmt w:val="bullet"/>
+      <w:lvlText w:val=""/>
+      <w:lvlJc w:val="left"/>
+      <w:pPr>
+        <w:tabs>
+          <w:tab w:val="num" w:pos="3240"/>
+        </w:tabs>
+        <w:ind w:left="3240" w:hanging="360"/>
+      </w:pPr>
+      <w:rPr>
+        <w:rFonts w:ascii="Symbol" w:hAnsi="Symbol" w:cs="Symbol" w:hint="default"/>
+        <w:rFonts w:cs="OpenSymbol"/>
+      </w:rPr>
+    </w:lvl>
+    <w:lvl w:ilvl="7">
+      <w:start w:val="1"/>
+      <w:numFmt w:val="bullet"/>
+      <w:lvlText w:val="◦"/>
+      <w:lvlJc w:val="left"/>
+      <w:pPr>
+        <w:tabs>
+          <w:tab w:val="num" w:pos="3600"/>
+        </w:tabs>
+        <w:ind w:left="3600" w:hanging="360"/>
+      </w:pPr>
+      <w:rPr>
+        <w:rFonts w:ascii="OpenSymbol" w:hAnsi="OpenSymbol" w:cs="OpenSymbol" w:hint="default"/>
+        <w:rFonts w:cs="OpenSymbol"/>
+      </w:rPr>
+    </w:lvl>
+    <w:lvl w:ilvl="8">
+      <w:start w:val="1"/>
+      <w:numFmt w:val="bullet"/>
+      <w:lvlText w:val="▪"/>
+      <w:lvlJc w:val="left"/>
+      <w:pPr>
+        <w:tabs>
+          <w:tab w:val="num" w:pos="3960"/>
+        </w:tabs>
+        <w:ind w:left="3960" w:hanging="360"/>
+      </w:pPr>
+      <w:rPr>
+        <w:rFonts w:ascii="OpenSymbol" w:hAnsi="OpenSymbol" w:cs="OpenSymbol" w:hint="default"/>
+        <w:rFonts w:cs="OpenSymbol"/>
+      </w:rPr>
+    </w:lvl>
+  </w:abstractNum>
+  <w:abstractNum w:abstractNumId="3">
+    <w:lvl w:ilvl="0">
+      <w:start w:val="1"/>
+      <w:numFmt w:val="decimal"/>
+      <w:lvlText w:val="%1."/>
+      <w:lvlJc w:val="left"/>
+      <w:pPr>
+        <w:tabs>
+          <w:tab w:val="num" w:pos="1440"/>
+        </w:tabs>
+        <w:ind w:left="1440" w:hanging="360"/>
+      </w:pPr>
+    </w:lvl>
+    <w:lvl w:ilvl="1">
+      <w:start w:val="1"/>
+      <w:numFmt w:val="bullet"/>
+      <w:lvlText w:val=""/>
+      <w:lvlJc w:val="left"/>
+      <w:pPr>
+        <w:tabs>
+          <w:tab w:val="num" w:pos="1800"/>
+        </w:tabs>
+        <w:ind w:left="1800" w:hanging="360"/>
+      </w:pPr>
+      <w:rPr>
+        <w:rFonts w:ascii="Wingdings" w:hAnsi="Wingdings" w:cs="Wingdings" w:hint="default"/>
+        <w:rFonts w:cs="Wingdings"/>
+      </w:rPr>
+    </w:lvl>
+    <w:lvl w:ilvl="2">
+      <w:start w:val="1"/>
+      <w:numFmt w:val="decimal"/>
+      <w:lvlText w:val="%3."/>
+      <w:lvlJc w:val="left"/>
+      <w:pPr>
+        <w:tabs>
+          <w:tab w:val="num" w:pos="2160"/>
+        </w:tabs>
+        <w:ind w:left="2160" w:hanging="360"/>
+      </w:pPr>
+    </w:lvl>
+    <w:lvl w:ilvl="3">
+      <w:start w:val="1"/>
+      <w:numFmt w:val="decimal"/>
+      <w:lvlText w:val="%4."/>
+      <w:lvlJc w:val="left"/>
+      <w:pPr>
+        <w:tabs>
+          <w:tab w:val="num" w:pos="2520"/>
+        </w:tabs>
+        <w:ind w:left="2520" w:hanging="360"/>
+      </w:pPr>
+    </w:lvl>
+    <w:lvl w:ilvl="4">
+      <w:start w:val="1"/>
+      <w:numFmt w:val="decimal"/>
+      <w:lvlText w:val="%5."/>
+      <w:lvlJc w:val="left"/>
+      <w:pPr>
+        <w:tabs>
+          <w:tab w:val="num" w:pos="2880"/>
+        </w:tabs>
+        <w:ind w:left="2880" w:hanging="360"/>
+      </w:pPr>
+    </w:lvl>
+    <w:lvl w:ilvl="5">
+      <w:start w:val="1"/>
+      <w:numFmt w:val="decimal"/>
+      <w:lvlText w:val="%6."/>
+      <w:lvlJc w:val="left"/>
+      <w:pPr>
+        <w:tabs>
+          <w:tab w:val="num" w:pos="3240"/>
+        </w:tabs>
+        <w:ind w:left="3240" w:hanging="360"/>
+      </w:pPr>
+    </w:lvl>
+    <w:lvl w:ilvl="6">
+      <w:start w:val="1"/>
+      <w:numFmt w:val="decimal"/>
+      <w:lvlText w:val="%7."/>
+      <w:lvlJc w:val="left"/>
+      <w:pPr>
+        <w:tabs>
+          <w:tab w:val="num" w:pos="3600"/>
+        </w:tabs>
+        <w:ind w:left="3600" w:hanging="360"/>
+      </w:pPr>
+    </w:lvl>
+    <w:lvl w:ilvl="7">
+      <w:start w:val="1"/>
+      <w:numFmt w:val="decimal"/>
+      <w:lvlText w:val="%8."/>
+      <w:lvlJc w:val="left"/>
+      <w:pPr>
+        <w:tabs>
+          <w:tab w:val="num" w:pos="3960"/>
+        </w:tabs>
+        <w:ind w:left="3960" w:hanging="360"/>
+      </w:pPr>
+    </w:lvl>
+    <w:lvl w:ilvl="8">
+      <w:start w:val="1"/>
+      <w:numFmt w:val="decimal"/>
+      <w:lvlText w:val="%9."/>
+      <w:lvlJc w:val="left"/>
+      <w:pPr>
+        <w:tabs>
+          <w:tab w:val="num" w:pos="4320"/>
+        </w:tabs>
+        <w:ind w:left="4320" w:hanging="360"/>
+      </w:pPr>
+    </w:lvl>
+  </w:abstractNum>
+  <w:abstractNum w:abstractNumId="4">
+    <w:lvl w:ilvl="0">
+      <w:start w:val="1"/>
+      <w:numFmt w:val="none"/>
+      <w:suff w:val="nothing"/>
+      <w:lvlText w:val=""/>
+      <w:lvlJc w:val="left"/>
+      <w:pPr>
+        <w:tabs>
+          <w:tab w:val="num" w:pos="432"/>
+        </w:tabs>
+        <w:ind w:left="432" w:hanging="432"/>
+      </w:pPr>
+    </w:lvl>
+    <w:lvl w:ilvl="1">
+      <w:start w:val="1"/>
+      <w:numFmt w:val="none"/>
+      <w:suff w:val="nothing"/>
+      <w:lvlText w:val=""/>
+      <w:lvlJc w:val="left"/>
+      <w:pPr>
+        <w:tabs>
+          <w:tab w:val="num" w:pos="576"/>
+        </w:tabs>
+        <w:ind w:left="576" w:hanging="576"/>
+      </w:pPr>
+    </w:lvl>
+    <w:lvl w:ilvl="2">
+      <w:start w:val="1"/>
+      <w:numFmt w:val="none"/>
+      <w:suff w:val="nothing"/>
+      <w:lvlText w:val=""/>
+      <w:lvlJc w:val="left"/>
+      <w:pPr>
+        <w:tabs>
+          <w:tab w:val="num" w:pos="720"/>
+        </w:tabs>
+        <w:ind w:left="720" w:hanging="720"/>
+      </w:pPr>
+    </w:lvl>
+    <w:lvl w:ilvl="3">
+      <w:start w:val="1"/>
+      <w:numFmt w:val="none"/>
+      <w:suff w:val="nothing"/>
+      <w:lvlText w:val=""/>
+      <w:lvlJc w:val="left"/>
+      <w:pPr>
+        <w:tabs>
+          <w:tab w:val="num" w:pos="864"/>
+        </w:tabs>
+        <w:ind w:left="864" w:hanging="864"/>
+      </w:pPr>
+    </w:lvl>
+    <w:lvl w:ilvl="4">
+      <w:start w:val="1"/>
+      <w:numFmt w:val="none"/>
+      <w:suff w:val="nothing"/>
+      <w:lvlText w:val=""/>
+      <w:lvlJc w:val="left"/>
+      <w:pPr>
+        <w:tabs>
+          <w:tab w:val="num" w:pos="1008"/>
+        </w:tabs>
+        <w:ind w:left="1008" w:hanging="1008"/>
+      </w:pPr>
+    </w:lvl>
+    <w:lvl w:ilvl="5">
+      <w:start w:val="1"/>
+      <w:numFmt w:val="none"/>
+      <w:suff w:val="nothing"/>
+      <w:lvlText w:val=""/>
+      <w:lvlJc w:val="left"/>
+      <w:pPr>
+        <w:tabs>
+          <w:tab w:val="num" w:pos="1152"/>
+        </w:tabs>
+        <w:ind w:left="1152" w:hanging="1152"/>
+      </w:pPr>
+    </w:lvl>
+    <w:lvl w:ilvl="6">
+      <w:start w:val="1"/>
+      <w:numFmt w:val="none"/>
+      <w:suff w:val="nothing"/>
+      <w:lvlText w:val=""/>
+      <w:lvlJc w:val="left"/>
+      <w:pPr>
+        <w:tabs>
+          <w:tab w:val="num" w:pos="1296"/>
+        </w:tabs>
+        <w:ind w:left="1296" w:hanging="1296"/>
+      </w:pPr>
+    </w:lvl>
+    <w:lvl w:ilvl="7">
+      <w:start w:val="1"/>
+      <w:numFmt w:val="none"/>
+      <w:suff w:val="nothing"/>
+      <w:lvlText w:val=""/>
+      <w:lvlJc w:val="left"/>
+      <w:pPr>
+        <w:tabs>
+          <w:tab w:val="num" w:pos="1440"/>
+        </w:tabs>
+        <w:ind w:left="1440" w:hanging="1440"/>
+      </w:pPr>
+    </w:lvl>
+    <w:lvl w:ilvl="8">
+      <w:start w:val="1"/>
+      <w:numFmt w:val="none"/>
+      <w:suff w:val="nothing"/>
+      <w:lvlText w:val=""/>
+      <w:lvlJc w:val="left"/>
+      <w:pPr>
+        <w:tabs>
+          <w:tab w:val="num" w:pos="1584"/>
+        </w:tabs>
+        <w:ind w:left="1584" w:hanging="1584"/>
+      </w:pPr>
     </w:lvl>
   </w:abstractNum>
   <w:num w:numId="1">
-    <w:abstractNumId w:val="0"/>
+    <w:abstractNumId w:val="1"/>
+  </w:num>
+  <w:num w:numId="2">
+    <w:abstractNumId w:val="2"/>
+  </w:num>
+  <w:num w:numId="3">
+    <w:abstractNumId w:val="3"/>
+  </w:num>
+  <w:num w:numId="4">
+    <w:abstractNumId w:val="4"/>
   </w:num>
 </w:numbering>
 </file>
 
 <file path=word/styles.xml><?xml version="1.0" encoding="utf-8"?>
-<w:styles xmlns:mc="http://schemas.openxmlformats.org/markup-compatibility/2006" xmlns:r="http://schemas.openxmlformats.org/officeDocument/2006/relationships" xmlns:w="http://schemas.openxmlformats.org/wordprocessingml/2006/main" xmlns:w14="http://schemas.microsoft.com/office/word/2010/wordml" xmlns:w15="http://schemas.microsoft.com/office/word/2012/wordml" xmlns:w16se="http://schemas.microsoft.com/office/word/2015/wordml/symex" mc:Ignorable="w14 w15 w16se">
+<w:styles xmlns:w="http://schemas.openxmlformats.org/wordprocessingml/2006/main" xmlns:w14="http://schemas.microsoft.com/office/word/2010/wordml" xmlns:mc="http://schemas.openxmlformats.org/markup-compatibility/2006" mc:Ignorable="w14">
   <w:docDefaults>
     <w:rPrDefault>
       <w:rPr>
-        <w:rFonts w:asciiTheme="minorHAnsi" w:eastAsiaTheme="minorHAnsi" w:hAnsiTheme="minorHAnsi" w:cstheme="minorBidi"/>
-        <w:sz w:val="22"/>
+        <w:rFonts w:ascii="Calibri" w:hAnsi="Calibri" w:eastAsia="Calibri" w:cs="" w:asciiTheme="minorHAnsi" w:cstheme="minorBidi" w:eastAsiaTheme="minorHAnsi" w:hAnsiTheme="minorHAnsi"/>
         <w:szCs w:val="22"/>
         <w:lang w:val="en-AU" w:eastAsia="en-US" w:bidi="ar-SA"/>
       </w:rPr>
     </w:rPrDefault>
     <w:pPrDefault>
-      <w:pPr>
-        <w:spacing w:after="160" w:line="259" w:lineRule="auto"/>
-      </w:pPr>
+      <w:pPr/>
     </w:pPrDefault>
   </w:docDefaults>
   <w:latentStyles w:defLockedState="0" w:defUIPriority="99" w:defSemiHidden="0" w:defUnhideWhenUsed="0" w:defQFormat="0" w:count="372">
     <w:lsdException w:name="Normal" w:uiPriority="0" w:qFormat="1"/>
     <w:lsdException w:name="heading 1" w:uiPriority="9" w:qFormat="1"/>
-    <w:lsdException w:name="heading 2" w:semiHidden="1" w:uiPriority="9" w:unhideWhenUsed="1" w:qFormat="1"/>
-    <w:lsdException w:name="heading 3" w:semiHidden="1" w:uiPriority="9" w:unhideWhenUsed="1" w:qFormat="1"/>
-    <w:lsdException w:name="heading 4" w:semiHidden="1" w:uiPriority="9" w:unhideWhenUsed="1" w:qFormat="1"/>
-    <w:lsdException w:name="heading 5" w:semiHidden="1" w:uiPriority="9" w:unhideWhenUsed="1" w:qFormat="1"/>
-    <w:lsdException w:name="heading 6" w:semiHidden="1" w:uiPriority="9" w:unhideWhenUsed="1" w:qFormat="1"/>
-    <w:lsdException w:name="heading 7" w:semiHidden="1" w:uiPriority="9" w:unhideWhenUsed="1" w:qFormat="1"/>
-    <w:lsdException w:name="heading 8" w:semiHidden="1" w:uiPriority="9" w:unhideWhenUsed="1" w:qFormat="1"/>
-    <w:lsdException w:name="heading 9" w:semiHidden="1" w:uiPriority="9" w:unhideWhenUsed="1" w:qFormat="1"/>
+    <w:lsdException w:name="heading 2" w:uiPriority="9" w:semiHidden="1" w:unhideWhenUsed="1" w:qFormat="1"/>
+    <w:lsdException w:name="heading 3" w:uiPriority="9" w:semiHidden="1" w:unhideWhenUsed="1" w:qFormat="1"/>
+    <w:lsdException w:name="heading 4" w:uiPriority="9" w:semiHidden="1" w:unhideWhenUsed="1" w:qFormat="1"/>
+    <w:lsdException w:name="heading 5" w:uiPriority="9" w:semiHidden="1" w:unhideWhenUsed="1" w:qFormat="1"/>
+    <w:lsdException w:name="heading 6" w:uiPriority="9" w:semiHidden="1" w:unhideWhenUsed="1" w:qFormat="1"/>
+    <w:lsdException w:name="heading 7" w:uiPriority="9" w:semiHidden="1" w:unhideWhenUsed="1" w:qFormat="1"/>
+    <w:lsdException w:name="heading 8" w:uiPriority="9" w:semiHidden="1" w:unhideWhenUsed="1" w:qFormat="1"/>
+    <w:lsdException w:name="heading 9" w:uiPriority="9" w:semiHidden="1" w:unhideWhenUsed="1" w:qFormat="1"/>
     <w:lsdException w:name="index 1" w:semiHidden="1" w:unhideWhenUsed="1"/>
     <w:lsdException w:name="index 2" w:semiHidden="1" w:unhideWhenUsed="1"/>
     <w:lsdException w:name="index 3" w:semiHidden="1" w:unhideWhenUsed="1"/>
@@ -435,22 +876,22 @@
     <w:lsdException w:name="index 7" w:semiHidden="1" w:unhideWhenUsed="1"/>
     <w:lsdException w:name="index 8" w:semiHidden="1" w:unhideWhenUsed="1"/>
     <w:lsdException w:name="index 9" w:semiHidden="1" w:unhideWhenUsed="1"/>
-    <w:lsdException w:name="toc 1" w:semiHidden="1" w:uiPriority="39" w:unhideWhenUsed="1"/>
-    <w:lsdException w:name="toc 2" w:semiHidden="1" w:uiPriority="39" w:unhideWhenUsed="1"/>
-    <w:lsdException w:name="toc 3" w:semiHidden="1" w:uiPriority="39" w:unhideWhenUsed="1"/>
-    <w:lsdException w:name="toc 4" w:semiHidden="1" w:uiPriority="39" w:unhideWhenUsed="1"/>
-    <w:lsdException w:name="toc 5" w:semiHidden="1" w:uiPriority="39" w:unhideWhenUsed="1"/>
-    <w:lsdException w:name="toc 6" w:semiHidden="1" w:uiPriority="39" w:unhideWhenUsed="1"/>
-    <w:lsdException w:name="toc 7" w:semiHidden="1" w:uiPriority="39" w:unhideWhenUsed="1"/>
-    <w:lsdException w:name="toc 8" w:semiHidden="1" w:uiPriority="39" w:unhideWhenUsed="1"/>
-    <w:lsdException w:name="toc 9" w:semiHidden="1" w:uiPriority="39" w:unhideWhenUsed="1"/>
+    <w:lsdException w:name="toc 1" w:uiPriority="39" w:semiHidden="1" w:unhideWhenUsed="1"/>
+    <w:lsdException w:name="toc 2" w:uiPriority="39" w:semiHidden="1" w:unhideWhenUsed="1"/>
+    <w:lsdException w:name="toc 3" w:uiPriority="39" w:semiHidden="1" w:unhideWhenUsed="1"/>
+    <w:lsdException w:name="toc 4" w:uiPriority="39" w:semiHidden="1" w:unhideWhenUsed="1"/>
+    <w:lsdException w:name="toc 5" w:uiPriority="39" w:semiHidden="1" w:unhideWhenUsed="1"/>
+    <w:lsdException w:name="toc 6" w:uiPriority="39" w:semiHidden="1" w:unhideWhenUsed="1"/>
+    <w:lsdException w:name="toc 7" w:uiPriority="39" w:semiHidden="1" w:unhideWhenUsed="1"/>
+    <w:lsdException w:name="toc 8" w:uiPriority="39" w:semiHidden="1" w:unhideWhenUsed="1"/>
+    <w:lsdException w:name="toc 9" w:uiPriority="39" w:semiHidden="1" w:unhideWhenUsed="1"/>
     <w:lsdException w:name="Normal Indent" w:semiHidden="1" w:unhideWhenUsed="1"/>
     <w:lsdException w:name="footnote text" w:semiHidden="1" w:unhideWhenUsed="1"/>
     <w:lsdException w:name="annotation text" w:semiHidden="1" w:unhideWhenUsed="1"/>
     <w:lsdException w:name="header" w:semiHidden="1" w:unhideWhenUsed="1"/>
     <w:lsdException w:name="footer" w:semiHidden="1" w:unhideWhenUsed="1"/>
     <w:lsdException w:name="index heading" w:semiHidden="1" w:unhideWhenUsed="1"/>
-    <w:lsdException w:name="caption" w:semiHidden="1" w:uiPriority="35" w:unhideWhenUsed="1" w:qFormat="1"/>
+    <w:lsdException w:name="caption" w:uiPriority="35" w:semiHidden="1" w:unhideWhenUsed="1" w:qFormat="1"/>
     <w:lsdException w:name="table of figures" w:semiHidden="1" w:unhideWhenUsed="1"/>
     <w:lsdException w:name="envelope address" w:semiHidden="1" w:unhideWhenUsed="1"/>
     <w:lsdException w:name="envelope return" w:semiHidden="1" w:unhideWhenUsed="1"/>
@@ -481,7 +922,7 @@
     <w:lsdException w:name="Title" w:uiPriority="10" w:qFormat="1"/>
     <w:lsdException w:name="Closing" w:semiHidden="1" w:unhideWhenUsed="1"/>
     <w:lsdException w:name="Signature" w:semiHidden="1" w:unhideWhenUsed="1"/>
-    <w:lsdException w:name="Default Paragraph Font" w:semiHidden="1" w:uiPriority="1" w:unhideWhenUsed="1"/>
+    <w:lsdException w:name="Default Paragraph Font" w:uiPriority="1" w:semiHidden="1" w:unhideWhenUsed="1"/>
     <w:lsdException w:name="Body Text" w:semiHidden="1" w:unhideWhenUsed="1"/>
     <w:lsdException w:name="Body Text Indent" w:semiHidden="1" w:unhideWhenUsed="1"/>
     <w:lsdException w:name="List Continue" w:semiHidden="1" w:unhideWhenUsed="1"/>
@@ -681,8 +1122,8 @@
     <w:lsdException w:name="Subtle Reference" w:uiPriority="31" w:qFormat="1"/>
     <w:lsdException w:name="Intense Reference" w:uiPriority="32" w:qFormat="1"/>
     <w:lsdException w:name="Book Title" w:uiPriority="33" w:qFormat="1"/>
-    <w:lsdException w:name="Bibliography" w:semiHidden="1" w:uiPriority="37" w:unhideWhenUsed="1"/>
-    <w:lsdException w:name="TOC Heading" w:semiHidden="1" w:uiPriority="39" w:unhideWhenUsed="1" w:qFormat="1"/>
+    <w:lsdException w:name="Bibliography" w:uiPriority="37" w:semiHidden="1" w:unhideWhenUsed="1"/>
+    <w:lsdException w:name="TOC Heading" w:uiPriority="39" w:semiHidden="1" w:unhideWhenUsed="1" w:qFormat="1"/>
     <w:lsdException w:name="Plain Table 1" w:uiPriority="41"/>
     <w:lsdException w:name="Plain Table 2" w:uiPriority="42"/>
     <w:lsdException w:name="Plain Table 3" w:uiPriority="43"/>
@@ -789,15 +1230,331 @@
     <w:lsdException w:name="List Table 7 Colorful Accent 6" w:uiPriority="52"/>
     <w:lsdException w:name="Mention" w:semiHidden="1" w:unhideWhenUsed="1"/>
   </w:latentStyles>
-  <w:style w:type="paragraph" w:default="1" w:styleId="Normal">
+  <w:style w:type="paragraph" w:styleId="Normal" w:default="1">
     <w:name w:val="Normal"/>
     <w:qFormat/>
-  </w:style>
-  <w:style w:type="character" w:default="1" w:styleId="DefaultParagraphFont">
+    <w:pPr>
+      <w:widowControl/>
+      <w:bidi w:val="0"/>
+      <w:spacing w:lineRule="auto" w:line="259" w:before="0" w:after="160"/>
+      <w:jc w:val="left"/>
+    </w:pPr>
+    <w:rPr>
+      <w:rFonts w:ascii="Calibri" w:hAnsi="Calibri" w:eastAsia="Calibri" w:cs="" w:asciiTheme="minorHAnsi" w:cstheme="minorBidi" w:eastAsiaTheme="minorHAnsi" w:hAnsiTheme="minorHAnsi"/>
+      <w:color w:val="00000A"/>
+      <w:sz w:val="22"/>
+      <w:szCs w:val="22"/>
+      <w:lang w:val="en-AU" w:eastAsia="en-US" w:bidi="ar-SA"/>
+    </w:rPr>
+  </w:style>
+  <w:style w:type="character" w:styleId="DefaultParagraphFont" w:default="1">
     <w:name w:val="Default Paragraph Font"/>
     <w:uiPriority w:val="1"/>
     <w:semiHidden/>
     <w:unhideWhenUsed/>
+    <w:qFormat/>
+    <w:rPr/>
+  </w:style>
+  <w:style w:type="character" w:styleId="HeaderChar" w:customStyle="1">
+    <w:name w:val="Header Char"/>
+    <w:basedOn w:val="DefaultParagraphFont"/>
+    <w:link w:val="Header"/>
+    <w:uiPriority w:val="99"/>
+    <w:qFormat/>
+    <w:rsid w:val="00f4727a"/>
+    <w:rPr/>
+  </w:style>
+  <w:style w:type="character" w:styleId="FooterChar" w:customStyle="1">
+    <w:name w:val="Footer Char"/>
+    <w:basedOn w:val="DefaultParagraphFont"/>
+    <w:link w:val="Footer"/>
+    <w:uiPriority w:val="99"/>
+    <w:qFormat/>
+    <w:rsid w:val="00f4727a"/>
+    <w:rPr/>
+  </w:style>
+  <w:style w:type="character" w:styleId="ListLabel1">
+    <w:name w:val="ListLabel 1"/>
+    <w:qFormat/>
+    <w:rPr>
+      <w:rFonts w:eastAsia="Calibri" w:cs="Calibri"/>
+    </w:rPr>
+  </w:style>
+  <w:style w:type="character" w:styleId="ListLabel2">
+    <w:name w:val="ListLabel 2"/>
+    <w:qFormat/>
+    <w:rPr>
+      <w:rFonts w:cs="Courier New"/>
+    </w:rPr>
+  </w:style>
+  <w:style w:type="character" w:styleId="ListLabel3">
+    <w:name w:val="ListLabel 3"/>
+    <w:qFormat/>
+    <w:rPr>
+      <w:rFonts w:cs="Courier New"/>
+    </w:rPr>
+  </w:style>
+  <w:style w:type="character" w:styleId="ListLabel4">
+    <w:name w:val="ListLabel 4"/>
+    <w:qFormat/>
+    <w:rPr>
+      <w:rFonts w:cs="Courier New"/>
+    </w:rPr>
+  </w:style>
+  <w:style w:type="character" w:styleId="Bullets">
+    <w:name w:val="Bullets"/>
+    <w:qFormat/>
+    <w:rPr>
+      <w:rFonts w:ascii="OpenSymbol" w:hAnsi="OpenSymbol" w:eastAsia="OpenSymbol" w:cs="OpenSymbol"/>
+    </w:rPr>
+  </w:style>
+  <w:style w:type="character" w:styleId="NumberingSymbols">
+    <w:name w:val="Numbering Symbols"/>
+    <w:qFormat/>
+    <w:rPr/>
+  </w:style>
+  <w:style w:type="character" w:styleId="ListLabel5">
+    <w:name w:val="ListLabel 5"/>
+    <w:qFormat/>
+    <w:rPr>
+      <w:rFonts w:cs="Symbol"/>
+    </w:rPr>
+  </w:style>
+  <w:style w:type="character" w:styleId="ListLabel6">
+    <w:name w:val="ListLabel 6"/>
+    <w:qFormat/>
+    <w:rPr>
+      <w:rFonts w:cs="Symbol"/>
+    </w:rPr>
+  </w:style>
+  <w:style w:type="character" w:styleId="ListLabel7">
+    <w:name w:val="ListLabel 7"/>
+    <w:qFormat/>
+    <w:rPr>
+      <w:rFonts w:cs="Wingdings"/>
+    </w:rPr>
+  </w:style>
+  <w:style w:type="character" w:styleId="ListLabel8">
+    <w:name w:val="ListLabel 8"/>
+    <w:qFormat/>
+    <w:rPr>
+      <w:rFonts w:cs="Symbol"/>
+    </w:rPr>
+  </w:style>
+  <w:style w:type="character" w:styleId="ListLabel9">
+    <w:name w:val="ListLabel 9"/>
+    <w:qFormat/>
+    <w:rPr>
+      <w:rFonts w:cs="Courier New"/>
+    </w:rPr>
+  </w:style>
+  <w:style w:type="character" w:styleId="ListLabel10">
+    <w:name w:val="ListLabel 10"/>
+    <w:qFormat/>
+    <w:rPr>
+      <w:rFonts w:cs="Wingdings"/>
+    </w:rPr>
+  </w:style>
+  <w:style w:type="character" w:styleId="ListLabel11">
+    <w:name w:val="ListLabel 11"/>
+    <w:qFormat/>
+    <w:rPr>
+      <w:rFonts w:cs="Symbol"/>
+    </w:rPr>
+  </w:style>
+  <w:style w:type="character" w:styleId="ListLabel12">
+    <w:name w:val="ListLabel 12"/>
+    <w:qFormat/>
+    <w:rPr>
+      <w:rFonts w:cs="Courier New"/>
+    </w:rPr>
+  </w:style>
+  <w:style w:type="character" w:styleId="ListLabel13">
+    <w:name w:val="ListLabel 13"/>
+    <w:qFormat/>
+    <w:rPr>
+      <w:rFonts w:cs="Wingdings"/>
+    </w:rPr>
+  </w:style>
+  <w:style w:type="character" w:styleId="ListLabel14">
+    <w:name w:val="ListLabel 14"/>
+    <w:qFormat/>
+    <w:rPr>
+      <w:rFonts w:cs="OpenSymbol"/>
+    </w:rPr>
+  </w:style>
+  <w:style w:type="character" w:styleId="ListLabel15">
+    <w:name w:val="ListLabel 15"/>
+    <w:qFormat/>
+    <w:rPr>
+      <w:rFonts w:cs="OpenSymbol"/>
+    </w:rPr>
+  </w:style>
+  <w:style w:type="character" w:styleId="ListLabel16">
+    <w:name w:val="ListLabel 16"/>
+    <w:qFormat/>
+    <w:rPr>
+      <w:rFonts w:cs="OpenSymbol"/>
+    </w:rPr>
+  </w:style>
+  <w:style w:type="character" w:styleId="ListLabel17">
+    <w:name w:val="ListLabel 17"/>
+    <w:qFormat/>
+    <w:rPr>
+      <w:rFonts w:cs="OpenSymbol"/>
+    </w:rPr>
+  </w:style>
+  <w:style w:type="character" w:styleId="ListLabel18">
+    <w:name w:val="ListLabel 18"/>
+    <w:qFormat/>
+    <w:rPr>
+      <w:rFonts w:cs="OpenSymbol"/>
+    </w:rPr>
+  </w:style>
+  <w:style w:type="character" w:styleId="ListLabel19">
+    <w:name w:val="ListLabel 19"/>
+    <w:qFormat/>
+    <w:rPr>
+      <w:rFonts w:cs="OpenSymbol"/>
+    </w:rPr>
+  </w:style>
+  <w:style w:type="character" w:styleId="ListLabel20">
+    <w:name w:val="ListLabel 20"/>
+    <w:qFormat/>
+    <w:rPr>
+      <w:rFonts w:cs="OpenSymbol"/>
+    </w:rPr>
+  </w:style>
+  <w:style w:type="character" w:styleId="ListLabel21">
+    <w:name w:val="ListLabel 21"/>
+    <w:qFormat/>
+    <w:rPr>
+      <w:rFonts w:cs="OpenSymbol"/>
+    </w:rPr>
+  </w:style>
+  <w:style w:type="character" w:styleId="ListLabel22">
+    <w:name w:val="ListLabel 22"/>
+    <w:qFormat/>
+    <w:rPr>
+      <w:rFonts w:cs="OpenSymbol"/>
+    </w:rPr>
+  </w:style>
+  <w:style w:type="character" w:styleId="ListLabel23">
+    <w:name w:val="ListLabel 23"/>
+    <w:qFormat/>
+    <w:rPr>
+      <w:rFonts w:cs="Wingdings"/>
+    </w:rPr>
+  </w:style>
+  <w:style w:type="paragraph" w:styleId="Heading">
+    <w:name w:val="Heading"/>
+    <w:basedOn w:val="Normal"/>
+    <w:next w:val="TextBody"/>
+    <w:qFormat/>
+    <w:pPr>
+      <w:keepNext/>
+      <w:spacing w:before="240" w:after="120"/>
+    </w:pPr>
+    <w:rPr>
+      <w:rFonts w:ascii="Liberation Sans" w:hAnsi="Liberation Sans" w:eastAsia="WenQuanYi Micro Hei" w:cs="Lohit Devanagari"/>
+      <w:sz w:val="28"/>
+      <w:szCs w:val="28"/>
+    </w:rPr>
+  </w:style>
+  <w:style w:type="paragraph" w:styleId="TextBody">
+    <w:name w:val="Body Text"/>
+    <w:basedOn w:val="Normal"/>
+    <w:pPr>
+      <w:spacing w:lineRule="auto" w:line="288" w:before="0" w:after="140"/>
+    </w:pPr>
+    <w:rPr/>
+  </w:style>
+  <w:style w:type="paragraph" w:styleId="List">
+    <w:name w:val="List"/>
+    <w:basedOn w:val="TextBody"/>
+    <w:pPr/>
+    <w:rPr>
+      <w:rFonts w:cs="Lohit Devanagari"/>
+    </w:rPr>
+  </w:style>
+  <w:style w:type="paragraph" w:styleId="Caption">
+    <w:name w:val="Caption"/>
+    <w:basedOn w:val="Normal"/>
+    <w:qFormat/>
+    <w:pPr>
+      <w:suppressLineNumbers/>
+      <w:spacing w:before="120" w:after="120"/>
+    </w:pPr>
+    <w:rPr>
+      <w:rFonts w:cs="Lohit Devanagari"/>
+      <w:i/>
+      <w:iCs/>
+      <w:sz w:val="24"/>
+      <w:szCs w:val="24"/>
+    </w:rPr>
+  </w:style>
+  <w:style w:type="paragraph" w:styleId="Index">
+    <w:name w:val="Index"/>
+    <w:basedOn w:val="Normal"/>
+    <w:qFormat/>
+    <w:pPr>
+      <w:suppressLineNumbers/>
+    </w:pPr>
+    <w:rPr>
+      <w:rFonts w:cs="Lohit Devanagari"/>
+    </w:rPr>
+  </w:style>
+  <w:style w:type="paragraph" w:styleId="Header">
+    <w:name w:val="Header"/>
+    <w:basedOn w:val="Normal"/>
+    <w:link w:val="HeaderChar"/>
+    <w:uiPriority w:val="99"/>
+    <w:unhideWhenUsed/>
+    <w:rsid w:val="00f4727a"/>
+    <w:pPr>
+      <w:tabs>
+        <w:tab w:val="center" w:pos="4513" w:leader="none"/>
+        <w:tab w:val="right" w:pos="9026" w:leader="none"/>
+      </w:tabs>
+      <w:spacing w:lineRule="auto" w:line="240" w:before="0" w:after="0"/>
+    </w:pPr>
+    <w:rPr/>
+  </w:style>
+  <w:style w:type="paragraph" w:styleId="Footer">
+    <w:name w:val="Footer"/>
+    <w:basedOn w:val="Normal"/>
+    <w:link w:val="FooterChar"/>
+    <w:uiPriority w:val="99"/>
+    <w:unhideWhenUsed/>
+    <w:rsid w:val="00f4727a"/>
+    <w:pPr>
+      <w:tabs>
+        <w:tab w:val="center" w:pos="4513" w:leader="none"/>
+        <w:tab w:val="right" w:pos="9026" w:leader="none"/>
+      </w:tabs>
+      <w:spacing w:lineRule="auto" w:line="240" w:before="0" w:after="0"/>
+    </w:pPr>
+    <w:rPr/>
+  </w:style>
+  <w:style w:type="paragraph" w:styleId="ListParagraph">
+    <w:name w:val="List Paragraph"/>
+    <w:basedOn w:val="Normal"/>
+    <w:uiPriority w:val="34"/>
+    <w:qFormat/>
+    <w:rsid w:val="00cd1ed3"/>
+    <w:pPr>
+      <w:spacing w:before="0" w:after="160"/>
+      <w:ind w:left="720" w:hanging="0"/>
+      <w:contextualSpacing/>
+    </w:pPr>
+    <w:rPr/>
+  </w:style>
+  <w:style w:type="numbering" w:styleId="NoList" w:default="1">
+    <w:name w:val="No List"/>
+    <w:uiPriority w:val="99"/>
+    <w:semiHidden/>
+    <w:unhideWhenUsed/>
+    <w:qFormat/>
   </w:style>
   <w:style w:type="table" w:default="1" w:styleId="TableNormal">
     <w:name w:val="Normal Table"/>
@@ -813,67 +1570,6 @@
         <w:right w:w="108" w:type="dxa"/>
       </w:tblCellMar>
     </w:tblPr>
-  </w:style>
-  <w:style w:type="numbering" w:default="1" w:styleId="NoList">
-    <w:name w:val="No List"/>
-    <w:uiPriority w:val="99"/>
-    <w:semiHidden/>
-    <w:unhideWhenUsed/>
-  </w:style>
-  <w:style w:type="paragraph" w:styleId="Header">
-    <w:name w:val="header"/>
-    <w:basedOn w:val="Normal"/>
-    <w:link w:val="HeaderChar"/>
-    <w:uiPriority w:val="99"/>
-    <w:unhideWhenUsed/>
-    <w:rsid w:val="00F4727A"/>
-    <w:pPr>
-      <w:tabs>
-        <w:tab w:val="center" w:pos="4513"/>
-        <w:tab w:val="right" w:pos="9026"/>
-      </w:tabs>
-      <w:spacing w:after="0" w:line="240" w:lineRule="auto"/>
-    </w:pPr>
-  </w:style>
-  <w:style w:type="character" w:customStyle="1" w:styleId="HeaderChar">
-    <w:name w:val="Header Char"/>
-    <w:basedOn w:val="DefaultParagraphFont"/>
-    <w:link w:val="Header"/>
-    <w:uiPriority w:val="99"/>
-    <w:rsid w:val="00F4727A"/>
-  </w:style>
-  <w:style w:type="paragraph" w:styleId="Footer">
-    <w:name w:val="footer"/>
-    <w:basedOn w:val="Normal"/>
-    <w:link w:val="FooterChar"/>
-    <w:uiPriority w:val="99"/>
-    <w:unhideWhenUsed/>
-    <w:rsid w:val="00F4727A"/>
-    <w:pPr>
-      <w:tabs>
-        <w:tab w:val="center" w:pos="4513"/>
-        <w:tab w:val="right" w:pos="9026"/>
-      </w:tabs>
-      <w:spacing w:after="0" w:line="240" w:lineRule="auto"/>
-    </w:pPr>
-  </w:style>
-  <w:style w:type="character" w:customStyle="1" w:styleId="FooterChar">
-    <w:name w:val="Footer Char"/>
-    <w:basedOn w:val="DefaultParagraphFont"/>
-    <w:link w:val="Footer"/>
-    <w:uiPriority w:val="99"/>
-    <w:rsid w:val="00F4727A"/>
-  </w:style>
-  <w:style w:type="paragraph" w:styleId="ListParagraph">
-    <w:name w:val="List Paragraph"/>
-    <w:basedOn w:val="Normal"/>
-    <w:uiPriority w:val="34"/>
-    <w:qFormat/>
-    <w:rsid w:val="00CD1ED3"/>
-    <w:pPr>
-      <w:ind w:left="720"/>
-      <w:contextualSpacing/>
-    </w:pPr>
   </w:style>
 </w:styles>
 </file>

</xml_diff>